<commit_message>
SOP Updated Aug 12
</commit_message>
<xml_diff>
--- a/other/Standard Operating Procedure.docx
+++ b/other/Standard Operating Procedure.docx
@@ -57,10 +57,10 @@
         <w:jc w:val="center"/>
       </w:pPr>
       <w:r>
-        <w:t>Last Updated July 2</w:t>
-      </w:r>
-      <w:r>
-        <w:t>8</w:t>
+        <w:t xml:space="preserve">Last Updated </w:t>
+      </w:r>
+      <w:r>
+        <w:t>August 12</w:t>
       </w:r>
       <w:r>
         <w:t>, 2025</w:t>
@@ -94,7 +94,13 @@
         <w:t>This Standard Operation Procedure (SOP) document will cover the usage and technical details of the Bundle Optimization Tool (the “Program”).</w:t>
       </w:r>
       <w:r>
-        <w:t xml:space="preserve"> The tool is designed to efficiently pack multiple sub-bundles (each composed of 1+ SKUs) into optimized shipping bundles based on size, weight, </w:t>
+        <w:t xml:space="preserve"> The tool is designed to efficiently pack multiple sub-bundles (each composed of 1+ SKU</w:t>
+      </w:r>
+      <w:r>
+        <w:t xml:space="preserve"> pieces</w:t>
+      </w:r>
+      <w:r>
+        <w:t xml:space="preserve">) into optimized shipping bundles based on size, weight, </w:t>
       </w:r>
       <w:r>
         <w:t>stacking capability, and other packing rules.</w:t>
@@ -221,12 +227,34 @@
       <w:pPr>
         <w:pStyle w:val="ListParagraph"/>
         <w:numPr>
-          <w:ilvl w:val="0"/>
-          <w:numId w:val="2"/>
-        </w:numPr>
-      </w:pPr>
-      <w:r>
-        <w:t>A completed “</w:t>
+          <w:ilvl w:val="1"/>
+          <w:numId w:val="2"/>
+        </w:numPr>
+      </w:pPr>
+      <w:r>
+        <w:rPr>
+          <w:b/>
+          <w:bCs/>
+        </w:rPr>
+        <w:t>Note:</w:t>
+      </w:r>
+      <w:r>
+        <w:t xml:space="preserve"> If the user would like to use the bundle override feature on a subset of SKUs in an order, they may break the line containing the SKUs into two or more lines, with quantity and base order quantity values updated accordingly. Then, the user may assign bundle override identifiers to any of these rows.</w:t>
+      </w:r>
+    </w:p>
+    <w:p>
+      <w:pPr>
+        <w:pStyle w:val="ListParagraph"/>
+        <w:numPr>
+          <w:ilvl w:val="0"/>
+          <w:numId w:val="2"/>
+        </w:numPr>
+      </w:pPr>
+      <w:r>
+        <w:t>C</w:t>
+      </w:r>
+      <w:r>
+        <w:t>ompleted “</w:t>
       </w:r>
       <w:r>
         <w:rPr>
@@ -236,141 +264,67 @@
         <w:t>Sub-Bundle_Data.xlsx</w:t>
       </w:r>
       <w:r>
-        <w:t>” file for dimensional information</w:t>
-      </w:r>
-      <w:r>
-        <w:t>.</w:t>
-      </w:r>
-    </w:p>
-    <w:p>
-      <w:pPr>
-        <w:pStyle w:val="ListParagraph"/>
-        <w:numPr>
-          <w:ilvl w:val="1"/>
-          <w:numId w:val="2"/>
-        </w:numPr>
-      </w:pPr>
-      <w:r>
-        <w:t>This file comes with the Program distribution and can be found in the “</w:t>
+        <w:t>”</w:t>
+      </w:r>
+      <w:r>
+        <w:t xml:space="preserve"> and “</w:t>
       </w:r>
       <w:r>
         <w:rPr>
           <w:i/>
           <w:iCs/>
         </w:rPr>
-        <w:t>_internal</w:t>
-      </w:r>
-      <w:r>
-        <w:t>” directory. This file may be modified by the user as sub-bundle requirements change.</w:t>
-      </w:r>
-    </w:p>
-    <w:p>
-      <w:pPr>
-        <w:pStyle w:val="ListParagraph"/>
-        <w:numPr>
-          <w:ilvl w:val="0"/>
-          <w:numId w:val="2"/>
-        </w:numPr>
-      </w:pPr>
-      <w:r>
-        <w:t>(Optional) An already optimized file of orders, which the Program can open and add more orders to once bundle optimization is complete.</w:t>
-      </w:r>
-    </w:p>
-    <w:p>
-      <w:pPr>
-        <w:pStyle w:val="Heading2"/>
+        <w:t>Packaging_Data.xlsx”</w:t>
+      </w:r>
+      <w:r>
+        <w:t xml:space="preserve"> file</w:t>
+      </w:r>
+      <w:r>
+        <w:t>s</w:t>
+      </w:r>
+      <w:r>
+        <w:t xml:space="preserve"> for dimensional information</w:t>
+      </w:r>
+      <w:r>
+        <w:t>.</w:t>
+      </w:r>
+    </w:p>
+    <w:p>
+      <w:pPr>
+        <w:pStyle w:val="ListParagraph"/>
+        <w:numPr>
+          <w:ilvl w:val="1"/>
+          <w:numId w:val="2"/>
+        </w:numPr>
       </w:pPr>
       <w:r>
         <w:lastRenderedPageBreak/>
-        <w:t>Usage Instructions</w:t>
-      </w:r>
-    </w:p>
-    <w:p>
-      <w:pPr>
-        <w:pStyle w:val="ListParagraph"/>
-        <w:numPr>
-          <w:ilvl w:val="0"/>
-          <w:numId w:val="3"/>
-        </w:numPr>
-      </w:pPr>
-      <w:r>
-        <w:t>The user may want specific SKUs to be placed into specific bundles. The user can do this by setting a unique identifier in the input file, in the “Bdl_Override” (bundle override) column. The Program separates sub-bundles during packing based on this identifier.</w:t>
-      </w:r>
-    </w:p>
-    <w:p>
-      <w:pPr>
-        <w:pStyle w:val="ListParagraph"/>
-        <w:numPr>
-          <w:ilvl w:val="0"/>
-          <w:numId w:val="3"/>
-        </w:numPr>
-      </w:pPr>
-      <w:r>
-        <w:t>Launch the Program</w:t>
-      </w:r>
-      <w:r>
-        <w:t>.</w:t>
-      </w:r>
-    </w:p>
-    <w:p>
-      <w:pPr>
-        <w:pStyle w:val="ListParagraph"/>
-        <w:numPr>
-          <w:ilvl w:val="0"/>
-          <w:numId w:val="3"/>
-        </w:numPr>
-      </w:pPr>
-      <w:r>
-        <w:t>Click the first “Browse” button to select the Excel file with the “</w:t>
+        <w:t>These files</w:t>
+      </w:r>
+      <w:r>
+        <w:t xml:space="preserve"> come with the Program distribution and can be found in the “</w:t>
       </w:r>
       <w:r>
         <w:rPr>
           <w:i/>
           <w:iCs/>
         </w:rPr>
-        <w:t>SO-PackExportData</w:t>
-      </w:r>
-      <w:r>
-        <w:t>” sheet</w:t>
-      </w:r>
-      <w:r>
-        <w:t>.</w:t>
-      </w:r>
-    </w:p>
-    <w:p>
-      <w:pPr>
-        <w:pStyle w:val="ListParagraph"/>
-        <w:numPr>
-          <w:ilvl w:val="0"/>
-          <w:numId w:val="3"/>
-        </w:numPr>
-      </w:pPr>
-      <w:r>
-        <w:t>(Optional) Click the second “Browse” button to select an existing file to append to. This file is the resultant file from a previous optimization using the Program.</w:t>
-      </w:r>
-    </w:p>
-    <w:p>
-      <w:pPr>
-        <w:pStyle w:val="ListParagraph"/>
-        <w:numPr>
-          <w:ilvl w:val="0"/>
-          <w:numId w:val="3"/>
-        </w:numPr>
-      </w:pPr>
-      <w:r>
-        <w:t>Click “Perform Bundle Optimization” and wait for the process to complete. The Program may freeze when computing large orders, this is normal.</w:t>
-      </w:r>
-    </w:p>
-    <w:p>
-      <w:pPr>
-        <w:pStyle w:val="ListParagraph"/>
-        <w:numPr>
-          <w:ilvl w:val="0"/>
-          <w:numId w:val="3"/>
-        </w:numPr>
-      </w:pPr>
-      <w:r>
-        <w:t>After optimization is complete:</w:t>
+        <w:t>_internal</w:t>
+      </w:r>
+      <w:r>
+        <w:t>” directory. Th</w:t>
+      </w:r>
+      <w:r>
+        <w:t>e</w:t>
+      </w:r>
+      <w:r>
+        <w:t xml:space="preserve"> file</w:t>
+      </w:r>
+      <w:r>
+        <w:t>s</w:t>
+      </w:r>
+      <w:r>
+        <w:t xml:space="preserve"> may be modified by the user as requirements change.</w:t>
       </w:r>
     </w:p>
     <w:p>
@@ -378,38 +332,6 @@
         <w:pStyle w:val="ListParagraph"/>
         <w:numPr>
           <w:ilvl w:val="1"/>
-          <w:numId w:val="2"/>
-        </w:numPr>
-      </w:pPr>
-      <w:r>
-        <w:t>Click “Open Images Folder” to view bundle diagrams for each order.</w:t>
-      </w:r>
-    </w:p>
-    <w:p>
-      <w:pPr>
-        <w:pStyle w:val="ListParagraph"/>
-        <w:numPr>
-          <w:ilvl w:val="1"/>
-          <w:numId w:val="2"/>
-        </w:numPr>
-      </w:pPr>
-      <w:r>
-        <w:t>Click “Open Resultant Excel File” to view the resultant data.</w:t>
-      </w:r>
-    </w:p>
-    <w:p>
-      <w:pPr>
-        <w:pStyle w:val="Heading2"/>
-      </w:pPr>
-      <w:r>
-        <w:t>Output Files</w:t>
-      </w:r>
-    </w:p>
-    <w:p>
-      <w:pPr>
-        <w:pStyle w:val="ListParagraph"/>
-        <w:numPr>
-          <w:ilvl w:val="0"/>
           <w:numId w:val="2"/>
         </w:numPr>
       </w:pPr>
@@ -418,10 +340,169 @@
           <w:b/>
           <w:bCs/>
         </w:rPr>
-        <w:t>Optimized_Bundles.xlsx</w:t>
-      </w:r>
-      <w:r>
-        <w:t>: The resulting packed data file.</w:t>
+        <w:t>Note:</w:t>
+      </w:r>
+      <w:r>
+        <w:t xml:space="preserve"> Only the values themselves may be changed. The </w:t>
+      </w:r>
+      <w:r>
+        <w:t>P</w:t>
+      </w:r>
+      <w:r>
+        <w:t>rogram relies on the file names, sheet names, and table headers to remain the same so they can be indexed.</w:t>
+      </w:r>
+    </w:p>
+    <w:p>
+      <w:pPr>
+        <w:pStyle w:val="ListParagraph"/>
+        <w:numPr>
+          <w:ilvl w:val="0"/>
+          <w:numId w:val="2"/>
+        </w:numPr>
+      </w:pPr>
+      <w:r>
+        <w:t>(Optional) An already optimized file of orders, which the Program can open and add more orders to once bundle optimization is complete.</w:t>
+      </w:r>
+    </w:p>
+    <w:p>
+      <w:pPr>
+        <w:pStyle w:val="Heading2"/>
+      </w:pPr>
+      <w:r>
+        <w:t>Usage Instructions</w:t>
+      </w:r>
+    </w:p>
+    <w:p>
+      <w:pPr>
+        <w:pStyle w:val="ListParagraph"/>
+        <w:numPr>
+          <w:ilvl w:val="0"/>
+          <w:numId w:val="3"/>
+        </w:numPr>
+      </w:pPr>
+      <w:r>
+        <w:t>The user may want specific SKUs to be placed into specific bundles. The user can do this by setting a unique identifier in the input file, in the “Bdl_Override” (bundle override) column. The Program separates sub-bundles during packing based on this identifier.</w:t>
+      </w:r>
+    </w:p>
+    <w:p>
+      <w:pPr>
+        <w:pStyle w:val="ListParagraph"/>
+        <w:numPr>
+          <w:ilvl w:val="0"/>
+          <w:numId w:val="3"/>
+        </w:numPr>
+      </w:pPr>
+      <w:r>
+        <w:t>Launch the Program</w:t>
+      </w:r>
+      <w:r>
+        <w:t>.</w:t>
+      </w:r>
+    </w:p>
+    <w:p>
+      <w:pPr>
+        <w:pStyle w:val="ListParagraph"/>
+        <w:numPr>
+          <w:ilvl w:val="0"/>
+          <w:numId w:val="3"/>
+        </w:numPr>
+      </w:pPr>
+      <w:r>
+        <w:t>Click the first “Browse” button to select the Excel file with the “</w:t>
+      </w:r>
+      <w:r>
+        <w:rPr>
+          <w:i/>
+          <w:iCs/>
+        </w:rPr>
+        <w:t>SO-PackExportData</w:t>
+      </w:r>
+      <w:r>
+        <w:t>” sheet</w:t>
+      </w:r>
+      <w:r>
+        <w:t>.</w:t>
+      </w:r>
+    </w:p>
+    <w:p>
+      <w:pPr>
+        <w:pStyle w:val="ListParagraph"/>
+        <w:numPr>
+          <w:ilvl w:val="0"/>
+          <w:numId w:val="3"/>
+        </w:numPr>
+      </w:pPr>
+      <w:r>
+        <w:t>(Optional) Click the second “Browse” button to select an existing file to append to. This file is the resultant file from a previous optimization using the Program.</w:t>
+      </w:r>
+    </w:p>
+    <w:p>
+      <w:pPr>
+        <w:pStyle w:val="ListParagraph"/>
+        <w:numPr>
+          <w:ilvl w:val="0"/>
+          <w:numId w:val="3"/>
+        </w:numPr>
+      </w:pPr>
+      <w:r>
+        <w:t>Select which measurement system you would like the output to have, Metric or Imperial. The default is Metric.</w:t>
+      </w:r>
+    </w:p>
+    <w:p>
+      <w:pPr>
+        <w:pStyle w:val="ListParagraph"/>
+        <w:numPr>
+          <w:ilvl w:val="0"/>
+          <w:numId w:val="3"/>
+        </w:numPr>
+      </w:pPr>
+      <w:r>
+        <w:t>Click “Perform Bundle Optimization” and wait for the process to complete. The Program may freeze when computing large orders, this is normal.</w:t>
+      </w:r>
+    </w:p>
+    <w:p>
+      <w:pPr>
+        <w:pStyle w:val="ListParagraph"/>
+        <w:numPr>
+          <w:ilvl w:val="0"/>
+          <w:numId w:val="3"/>
+        </w:numPr>
+      </w:pPr>
+      <w:r>
+        <w:t>After optimization is complete:</w:t>
+      </w:r>
+    </w:p>
+    <w:p>
+      <w:pPr>
+        <w:pStyle w:val="ListParagraph"/>
+        <w:numPr>
+          <w:ilvl w:val="1"/>
+          <w:numId w:val="2"/>
+        </w:numPr>
+      </w:pPr>
+      <w:r>
+        <w:t>Click “Open Images Folder” to view bundle diagrams for each order.</w:t>
+      </w:r>
+    </w:p>
+    <w:p>
+      <w:pPr>
+        <w:pStyle w:val="ListParagraph"/>
+        <w:numPr>
+          <w:ilvl w:val="1"/>
+          <w:numId w:val="2"/>
+        </w:numPr>
+      </w:pPr>
+      <w:r>
+        <w:t>Click “Open Resultant Excel File” to view the resultant data.</w:t>
+      </w:r>
+    </w:p>
+    <w:p>
+      <w:pPr>
+        <w:pStyle w:val="Heading2"/>
+      </w:pPr>
+      <w:r>
+        <w:lastRenderedPageBreak/>
+        <w:t>Output Files</w:t>
       </w:r>
     </w:p>
     <w:p>
@@ -437,16 +518,76 @@
           <w:b/>
           <w:bCs/>
         </w:rPr>
-        <w:t>Bundle images</w:t>
-      </w:r>
-      <w:r>
-        <w:t>:</w:t>
-      </w:r>
+        <w:t>Optimized_Bundles.xlsx</w:t>
+      </w:r>
+      <w:r>
+        <w:t>: The resulting packed data file.</w:t>
+      </w:r>
+      <w:r>
+        <w:t xml:space="preserve"> This includes additional information about the packed bundles, including override identifiers, total SKU quantities, and which machine each bundle uses to pack the SKUs (</w:t>
+      </w:r>
+      <w:r>
+        <w:rPr>
+          <w:i/>
+          <w:iCs/>
+        </w:rPr>
+        <w:t>MACH1</w:t>
+      </w:r>
+      <w:r>
+        <w:t xml:space="preserve"> or</w:t>
+      </w:r>
+      <w:r>
+        <w:rPr>
+          <w:i/>
+          <w:iCs/>
+        </w:rPr>
+        <w:t xml:space="preserve"> MACH5</w:t>
+      </w:r>
+      <w:r>
+        <w:t>). The output also contains row summaries for orders and bundles</w:t>
+      </w:r>
+      <w:r>
+        <w:t>. The summary of each order is the first line of every order</w:t>
+      </w:r>
+      <w:r>
+        <w:t xml:space="preserve">. </w:t>
+      </w:r>
+      <w:r>
+        <w:t xml:space="preserve">Afterwards, each individual bundle in the order will also have a summary row. </w:t>
+      </w:r>
+      <w:r>
+        <w:t xml:space="preserve">For </w:t>
+      </w:r>
+      <w:r>
+        <w:t xml:space="preserve">all </w:t>
+      </w:r>
+      <w:r>
+        <w:t>these rows, the bundle index will contain “ALL”.</w:t>
+      </w:r>
+    </w:p>
+    <w:p>
+      <w:pPr>
+        <w:pStyle w:val="ListParagraph"/>
+        <w:numPr>
+          <w:ilvl w:val="0"/>
+          <w:numId w:val="2"/>
+        </w:numPr>
+      </w:pPr>
       <w:r>
         <w:rPr>
           <w:b/>
           <w:bCs/>
         </w:rPr>
+        <w:t>Bundle images</w:t>
+      </w:r>
+      <w:r>
+        <w:t>:</w:t>
+      </w:r>
+      <w:r>
+        <w:rPr>
+          <w:b/>
+          <w:bCs/>
+        </w:rPr>
         <w:t xml:space="preserve"> </w:t>
       </w:r>
       <w:r>
@@ -867,15 +1008,7 @@
         </w:numPr>
       </w:pPr>
       <w:r>
-        <w:t xml:space="preserve">Standard packaging SKUs are added based on bundle dimensions and orientation (e.g., </w:t>
-      </w:r>
-      <w:proofErr w:type="spellStart"/>
-      <w:r>
-        <w:t>angleboards</w:t>
-      </w:r>
-      <w:proofErr w:type="spellEnd"/>
-      <w:r>
-        <w:t>, dunnage, pad</w:t>
+        <w:t>Standard packaging SKUs are added based on bundle dimensions and orientation (e.g., angleboards, dunnage, pad</w:t>
       </w:r>
       <w:r>
         <w:t>ding</w:t>
@@ -1013,7 +1146,19 @@
         </w:numPr>
       </w:pPr>
       <w:r>
-        <w:t>Empty space limitations at the top of the bundle: at least 90% of the bundle’s width must have a sub-bundle at most 25mm from the bundle ceiling</w:t>
+        <w:t xml:space="preserve">Empty space limitations at the top of the bundle: at least </w:t>
+      </w:r>
+      <w:r>
+        <w:t>85</w:t>
+      </w:r>
+      <w:r>
+        <w:t xml:space="preserve">% of the bundle’s width must have a sub-bundle at most </w:t>
+      </w:r>
+      <w:r>
+        <w:t>30</w:t>
+      </w:r>
+      <w:r>
+        <w:t>mm from the bundle ceiling</w:t>
       </w:r>
       <w:r>
         <w:t>.</w:t>
@@ -1028,7 +1173,13 @@
         </w:numPr>
       </w:pPr>
       <w:r>
-        <w:t>Sub-bundles must have 85% coverage of their base to be considered supported and eligible for placement</w:t>
+        <w:t>Sub-bundles must have 8</w:t>
+      </w:r>
+      <w:r>
+        <w:t>0</w:t>
+      </w:r>
+      <w:r>
+        <w:t>% coverage of their base to be considered supported and eligible for placement</w:t>
       </w:r>
       <w:r>
         <w:t>.</w:t>
@@ -1122,6 +1273,15 @@
       </w:pPr>
       <w:r>
         <w:t>Tick marks are used in the visualization images. Tick marks are shown every 25mm unless the dimension exceeds 400mm, then tick marks are shown every 50mm.</w:t>
+      </w:r>
+    </w:p>
+    <w:p>
+      <w:pPr>
+        <w:spacing w:line="259" w:lineRule="auto"/>
+        <w:ind w:firstLine="0"/>
+      </w:pPr>
+      <w:r>
+        <w:br w:type="page"/>
       </w:r>
     </w:p>
     <w:p>
@@ -1130,6 +1290,7 @@
           <w:i/>
           <w:iCs/>
         </w:rPr>
+        <w:lastRenderedPageBreak/>
         <w:t>Figure 1</w:t>
       </w:r>
       <w:r>
@@ -1183,7 +1344,9 @@
         <w:jc w:val="center"/>
       </w:pPr>
       <w:r>
-        <w:lastRenderedPageBreak/>
+        <w:rPr>
+          <w:noProof/>
+        </w:rPr>
         <w:drawing>
           <wp:inline distT="0" distB="0" distL="0" distR="0" wp14:anchorId="7A78602E" wp14:editId="3A7FB241">
             <wp:extent cx="5651486" cy="5247640"/>
@@ -1253,6 +1416,9 @@
         <w:jc w:val="center"/>
       </w:pPr>
       <w:r>
+        <w:rPr>
+          <w:noProof/>
+        </w:rPr>
         <w:lastRenderedPageBreak/>
         <w:drawing>
           <wp:inline distT="0" distB="0" distL="0" distR="0" wp14:anchorId="5E3F1873" wp14:editId="3E00EC96">

</xml_diff>